<commit_message>
Added a download link for the Windows Water Vapor Build
</commit_message>
<xml_diff>
--- a/Doc/Level-Headed Water Vapor Build Readme.docx
+++ b/Doc/Level-Headed Water Vapor Build Readme.docx
@@ -33,7 +33,7 @@
           <w:noProof/>
         </w:rPr>
         <w:drawing>
-          <wp:inline distT="0" distB="0" distL="0" distR="0" wp14:anchorId="0AF06038" wp14:editId="42A7FE1D">
+          <wp:inline distT="0" distB="0" distL="0" distR="0" wp14:anchorId="70210922" wp14:editId="3E68432E">
             <wp:extent cx="3810000" cy="3810000"/>
             <wp:effectExtent l="0" t="0" r="0" b="0"/>
             <wp:docPr id="6" name="Picture 6" descr="D:\Documents\School Work\CSCI 490\Poster\Level-Headed Block.png"/>
@@ -97,33 +97,33 @@
           <w:sz w:val="44"/>
           <w:szCs w:val="44"/>
         </w:rPr>
-        <w:t>Welcome to</w:t>
-      </w:r>
-    </w:p>
-    <w:p>
-      <w:pPr>
-        <w:jc w:val="center"/>
+        <w:t>L</w:t>
+      </w:r>
+      <w:r>
         <w:rPr>
           <w:b/>
           <w:sz w:val="44"/>
           <w:szCs w:val="44"/>
         </w:rPr>
-      </w:pPr>
-      <w:r>
+        <w:t>evel-Headed</w:t>
+      </w:r>
+    </w:p>
+    <w:p>
+      <w:pPr>
+        <w:jc w:val="center"/>
         <w:rPr>
           <w:b/>
           <w:sz w:val="44"/>
           <w:szCs w:val="44"/>
         </w:rPr>
-        <w:t>L</w:t>
-      </w:r>
+      </w:pPr>
       <w:r>
         <w:rPr>
           <w:b/>
           <w:sz w:val="44"/>
           <w:szCs w:val="44"/>
         </w:rPr>
-        <w:t>evel-Headed</w:t>
+        <w:t>“Water Vapor” Build</w:t>
       </w:r>
     </w:p>
     <w:p>
@@ -141,8 +141,18 @@
           <w:sz w:val="44"/>
           <w:szCs w:val="44"/>
         </w:rPr>
-        <w:t>“Water Vapor” Build</w:t>
-      </w:r>
+        <w:t xml:space="preserve">Created by </w:t>
+      </w:r>
+      <w:proofErr w:type="spellStart"/>
+      <w:r>
+        <w:rPr>
+          <w:b/>
+          <w:sz w:val="44"/>
+          <w:szCs w:val="44"/>
+        </w:rPr>
+        <w:t>Coolcord</w:t>
+      </w:r>
+      <w:proofErr w:type="spellEnd"/>
     </w:p>
     <w:p>
       <w:pPr>
@@ -1106,13 +1116,105 @@
         <w:t>The first time running Level-Headed, a base ROM w</w:t>
       </w:r>
       <w:r>
-        <w:t>ill need to be provided. 5</w:t>
-      </w:r>
-      <w:r>
-        <w:t xml:space="preserve"> ROMs are supported</w:t>
-      </w:r>
-      <w:r>
-        <w:t xml:space="preserve"> as of now. Once the ROM is installed, you can remove the ROM you extracted.</w:t>
+        <w:t xml:space="preserve">ill need to be provided. </w:t>
+      </w:r>
+      <w:r>
+        <w:t>The 5 following ROMs are supported as of now:</w:t>
+      </w:r>
+      <w:bookmarkStart w:id="7" w:name="_GoBack"/>
+      <w:bookmarkEnd w:id="7"/>
+    </w:p>
+    <w:p>
+      <w:pPr>
+        <w:pStyle w:val="ListParagraph"/>
+        <w:numPr>
+          <w:ilvl w:val="0"/>
+          <w:numId w:val="3"/>
+        </w:numPr>
+      </w:pPr>
+      <w:r>
+        <w:t>Super Mario Bros. (JU) (PRG0) [!].</w:t>
+      </w:r>
+      <w:proofErr w:type="spellStart"/>
+      <w:r>
+        <w:t>nes</w:t>
+      </w:r>
+      <w:proofErr w:type="spellEnd"/>
+    </w:p>
+    <w:p>
+      <w:pPr>
+        <w:pStyle w:val="ListParagraph"/>
+        <w:numPr>
+          <w:ilvl w:val="0"/>
+          <w:numId w:val="3"/>
+        </w:numPr>
+      </w:pPr>
+      <w:r>
+        <w:t>Super Mario Bros. (JU) (PRG1).</w:t>
+      </w:r>
+      <w:proofErr w:type="spellStart"/>
+      <w:r>
+        <w:t>nes</w:t>
+      </w:r>
+      <w:proofErr w:type="spellEnd"/>
+    </w:p>
+    <w:p>
+      <w:pPr>
+        <w:pStyle w:val="ListParagraph"/>
+        <w:numPr>
+          <w:ilvl w:val="0"/>
+          <w:numId w:val="3"/>
+        </w:numPr>
+      </w:pPr>
+      <w:r>
+        <w:t>Super Mario Bros. (J).</w:t>
+      </w:r>
+      <w:proofErr w:type="spellStart"/>
+      <w:r>
+        <w:t>fds</w:t>
+      </w:r>
+      <w:proofErr w:type="spellEnd"/>
+    </w:p>
+    <w:p>
+      <w:pPr>
+        <w:pStyle w:val="ListParagraph"/>
+        <w:numPr>
+          <w:ilvl w:val="0"/>
+          <w:numId w:val="3"/>
+        </w:numPr>
+      </w:pPr>
+      <w:r>
+        <w:t>Super Mario Bros. + Duck Hunt (U).</w:t>
+      </w:r>
+      <w:proofErr w:type="spellStart"/>
+      <w:r>
+        <w:t>nes</w:t>
+      </w:r>
+      <w:proofErr w:type="spellEnd"/>
+    </w:p>
+    <w:p>
+      <w:pPr>
+        <w:pStyle w:val="ListParagraph"/>
+        <w:numPr>
+          <w:ilvl w:val="0"/>
+          <w:numId w:val="3"/>
+        </w:numPr>
+      </w:pPr>
+      <w:r>
+        <w:t>Super Mario Bros. + Duck Hunt + World Class Track Meet (U).</w:t>
+      </w:r>
+      <w:proofErr w:type="spellStart"/>
+      <w:r>
+        <w:t>nes</w:t>
+      </w:r>
+      <w:proofErr w:type="spellEnd"/>
+    </w:p>
+    <w:p>
+      <w:pPr>
+        <w:ind w:firstLine="720"/>
+      </w:pPr>
+      <w:r>
+        <w:t>Once the ROM is installed, you can remove the ROM you extracted.</w:t>
       </w:r>
       <w:r>
         <w:t xml:space="preserve"> </w:t>
@@ -1124,73 +1226,37 @@
     <w:p>
       <w:r>
         <w:tab/>
-        <w:t>Now you can use this ROM on a real NES or on an emulator of your choosing. I’ve included FCEUX in this release, so you can use that to run the games if you’d like. To run the game, simply start FCEUX, click File -&gt; Open ROM and select the ROM that Level-Headed just created.</w:t>
+        <w:t>Now you can use this ROM on a real NES or o</w:t>
+      </w:r>
+      <w:r>
+        <w:t>n an emulator of your choosing. Have fun!</w:t>
       </w:r>
     </w:p>
     <w:p>
       <w:pPr>
         <w:jc w:val="center"/>
       </w:pPr>
-      <w:r>
-        <w:t>Have fun testing!</w:t>
-      </w:r>
-    </w:p>
-    <w:p>
-      <w:pPr>
-        <w:jc w:val="center"/>
-      </w:pPr>
-      <w:r>
-        <w:rPr>
-          <w:noProof/>
-        </w:rPr>
-        <w:drawing>
-          <wp:inline distT="0" distB="0" distL="0" distR="0" wp14:anchorId="1D9ECC95" wp14:editId="701B203B">
-            <wp:extent cx="1631710" cy="1427746"/>
-            <wp:effectExtent l="0" t="0" r="6985" b="1270"/>
-            <wp:docPr id="9" name="Picture 9" descr="D:\Documents\School Work\CSCI 490\Poster\Random Mario-1.png"/>
-            <wp:cNvGraphicFramePr>
-              <a:graphicFrameLocks xmlns:a="http://schemas.openxmlformats.org/drawingml/2006/main" noChangeAspect="1"/>
-            </wp:cNvGraphicFramePr>
-            <a:graphic xmlns:a="http://schemas.openxmlformats.org/drawingml/2006/main">
-              <a:graphicData uri="http://schemas.openxmlformats.org/drawingml/2006/picture">
-                <pic:pic xmlns:pic="http://schemas.openxmlformats.org/drawingml/2006/picture">
-                  <pic:nvPicPr>
-                    <pic:cNvPr id="0" name="Picture 9" descr="D:\Documents\School Work\CSCI 490\Poster\Random Mario-1.png"/>
-                    <pic:cNvPicPr>
-                      <a:picLocks noChangeAspect="1" noChangeArrowheads="1"/>
-                    </pic:cNvPicPr>
-                  </pic:nvPicPr>
-                  <pic:blipFill>
-                    <a:blip r:embed="rId11">
-                      <a:extLst>
-                        <a:ext uri="{28A0092B-C50C-407E-A947-70E740481C1C}">
-                          <a14:useLocalDpi xmlns:a14="http://schemas.microsoft.com/office/drawing/2010/main" val="0"/>
-                        </a:ext>
-                      </a:extLst>
-                    </a:blip>
-                    <a:srcRect/>
-                    <a:stretch>
-                      <a:fillRect/>
-                    </a:stretch>
-                  </pic:blipFill>
-                  <pic:spPr bwMode="auto">
-                    <a:xfrm>
-                      <a:off x="0" y="0"/>
-                      <a:ext cx="1633518" cy="1429328"/>
-                    </a:xfrm>
-                    <a:prstGeom prst="rect">
-                      <a:avLst/>
-                    </a:prstGeom>
-                    <a:noFill/>
-                    <a:ln>
-                      <a:noFill/>
-                    </a:ln>
-                  </pic:spPr>
-                </pic:pic>
-              </a:graphicData>
-            </a:graphic>
-          </wp:inline>
-        </w:drawing>
+    </w:p>
+    <w:p>
+      <w:pPr>
+        <w:rPr>
+          <w:rFonts w:asciiTheme="majorHAnsi" w:eastAsiaTheme="majorEastAsia" w:hAnsiTheme="majorHAnsi" w:cstheme="majorBidi"/>
+          <w:b/>
+          <w:bCs/>
+          <w:color w:val="365F91" w:themeColor="accent1" w:themeShade="BF"/>
+          <w:sz w:val="32"/>
+          <w:szCs w:val="32"/>
+        </w:rPr>
+      </w:pPr>
+      <w:bookmarkStart w:id="8" w:name="_Gamer’s_FAQ"/>
+      <w:bookmarkStart w:id="9" w:name="Gamers_FAQ"/>
+      <w:bookmarkEnd w:id="8"/>
+      <w:r>
+        <w:rPr>
+          <w:sz w:val="32"/>
+          <w:szCs w:val="32"/>
+        </w:rPr>
+        <w:br w:type="page"/>
       </w:r>
     </w:p>
     <w:p>
@@ -1202,9 +1268,6 @@
           <w:szCs w:val="32"/>
         </w:rPr>
       </w:pPr>
-      <w:bookmarkStart w:id="7" w:name="_Gamer’s_FAQ"/>
-      <w:bookmarkStart w:id="8" w:name="Gamers_FAQ"/>
-      <w:bookmarkEnd w:id="7"/>
       <w:r>
         <w:rPr>
           <w:sz w:val="32"/>
@@ -1214,7 +1277,7 @@
         <w:t>Gamer’s FAQ</w:t>
       </w:r>
     </w:p>
-    <w:bookmarkEnd w:id="8"/>
+    <w:bookmarkEnd w:id="9"/>
     <w:p>
       <w:r>
         <w:t>Q: As a gamer, what am I looking for when testing Level-Headed?</w:t>
@@ -1450,9 +1513,9 @@
           <w:szCs w:val="32"/>
         </w:rPr>
       </w:pPr>
-      <w:bookmarkStart w:id="9" w:name="_Scripter’s_Tutorial"/>
-      <w:bookmarkStart w:id="10" w:name="Scripters_Tutorial"/>
-      <w:bookmarkEnd w:id="9"/>
+      <w:bookmarkStart w:id="10" w:name="_Scripter’s_Tutorial"/>
+      <w:bookmarkStart w:id="11" w:name="Scripters_Tutorial"/>
+      <w:bookmarkEnd w:id="10"/>
       <w:r>
         <w:rPr>
           <w:sz w:val="32"/>
@@ -1462,7 +1525,7 @@
         <w:t>Scripter’s Tutorial</w:t>
       </w:r>
     </w:p>
-    <w:bookmarkEnd w:id="10"/>
+    <w:bookmarkEnd w:id="11"/>
     <w:p>
       <w:r>
         <w:tab/>
@@ -1915,7 +1978,7 @@
                     </pic:cNvPicPr>
                   </pic:nvPicPr>
                   <pic:blipFill>
-                    <a:blip r:embed="rId12" cstate="print">
+                    <a:blip r:embed="rId11" cstate="print">
                       <a:extLst>
                         <a:ext uri="{28A0092B-C50C-407E-A947-70E740481C1C}">
                           <a14:useLocalDpi xmlns:a14="http://schemas.microsoft.com/office/drawing/2010/main" val="0"/>
@@ -1961,9 +2024,9 @@
           <w:szCs w:val="32"/>
         </w:rPr>
       </w:pPr>
-      <w:bookmarkStart w:id="11" w:name="_Creating_Levels_With"/>
-      <w:bookmarkStart w:id="12" w:name="Creating_Levels_With_SMB1_Compliance_LVL"/>
-      <w:bookmarkEnd w:id="11"/>
+      <w:bookmarkStart w:id="12" w:name="_Creating_Levels_With"/>
+      <w:bookmarkStart w:id="13" w:name="Creating_Levels_With_SMB1_Compliance_LVL"/>
+      <w:bookmarkEnd w:id="12"/>
       <w:r>
         <w:lastRenderedPageBreak/>
         <w:t>Creating Levels With “SMB1 Compliance .</w:t>
@@ -1980,7 +2043,7 @@
         <w:t>Scripts</w:t>
       </w:r>
     </w:p>
-    <w:bookmarkEnd w:id="12"/>
+    <w:bookmarkEnd w:id="13"/>
     <w:p>
       <w:r>
         <w:tab/>
@@ -2509,9 +2572,9 @@
           <w:szCs w:val="32"/>
         </w:rPr>
       </w:pPr>
-      <w:bookmarkStart w:id="13" w:name="_“SMB1_Compliance_.lvl”_Header"/>
-      <w:bookmarkStart w:id="14" w:name="SMB1_Compliance_LVL_Header_Section"/>
-      <w:bookmarkEnd w:id="13"/>
+      <w:bookmarkStart w:id="14" w:name="_“SMB1_Compliance_.lvl”_Header"/>
+      <w:bookmarkStart w:id="15" w:name="SMB1_Compliance_LVL_Header_Section"/>
+      <w:bookmarkEnd w:id="14"/>
       <w:r>
         <w:rPr>
           <w:sz w:val="32"/>
@@ -2537,7 +2600,7 @@
         <w:t>” Header Section</w:t>
       </w:r>
     </w:p>
-    <w:bookmarkEnd w:id="14"/>
+    <w:bookmarkEnd w:id="15"/>
     <w:p>
       <w:pPr>
         <w:spacing w:before="100" w:beforeAutospacing="1" w:after="100" w:afterAutospacing="1" w:line="240" w:lineRule="auto"/>
@@ -2967,9 +3030,9 @@
           <w:szCs w:val="32"/>
         </w:rPr>
       </w:pPr>
-      <w:bookmarkStart w:id="15" w:name="_“SMB1_Compliance_.lvl”_Object"/>
-      <w:bookmarkStart w:id="16" w:name="SMB1_Compliance_LVL_Object_Section"/>
-      <w:bookmarkEnd w:id="15"/>
+      <w:bookmarkStart w:id="16" w:name="_“SMB1_Compliance_.lvl”_Object"/>
+      <w:bookmarkStart w:id="17" w:name="SMB1_Compliance_LVL_Object_Section"/>
+      <w:bookmarkEnd w:id="16"/>
       <w:r>
         <w:rPr>
           <w:sz w:val="32"/>
@@ -2995,7 +3058,7 @@
         <w:t>” Object Section</w:t>
       </w:r>
     </w:p>
-    <w:bookmarkEnd w:id="16"/>
+    <w:bookmarkEnd w:id="17"/>
     <w:p>
       <w:pPr>
         <w:spacing w:before="100" w:beforeAutospacing="1" w:after="100" w:afterAutospacing="1" w:line="240" w:lineRule="auto"/>
@@ -4912,7 +4975,7 @@
                     </pic:cNvPicPr>
                   </pic:nvPicPr>
                   <pic:blipFill>
-                    <a:blip r:embed="rId13">
+                    <a:blip r:embed="rId12">
                       <a:extLst>
                         <a:ext uri="{28A0092B-C50C-407E-A947-70E740481C1C}">
                           <a14:useLocalDpi xmlns:a14="http://schemas.microsoft.com/office/drawing/2010/main" val="0"/>
@@ -4958,9 +5021,9 @@
           <w:szCs w:val="32"/>
         </w:rPr>
       </w:pPr>
-      <w:bookmarkStart w:id="17" w:name="_“SMB1_Compliance_.lvl”_Enemy"/>
-      <w:bookmarkStart w:id="18" w:name="SMB1_Compliance_LVL_Enemy_Section"/>
-      <w:bookmarkEnd w:id="17"/>
+      <w:bookmarkStart w:id="18" w:name="_“SMB1_Compliance_.lvl”_Enemy"/>
+      <w:bookmarkStart w:id="19" w:name="SMB1_Compliance_LVL_Enemy_Section"/>
+      <w:bookmarkEnd w:id="18"/>
       <w:r>
         <w:rPr>
           <w:sz w:val="32"/>
@@ -4986,7 +5049,7 @@
         <w:t>” Enemy Section</w:t>
       </w:r>
     </w:p>
-    <w:bookmarkEnd w:id="18"/>
+    <w:bookmarkEnd w:id="19"/>
     <w:p>
       <w:pPr>
         <w:spacing w:before="100" w:beforeAutospacing="1" w:after="100" w:afterAutospacing="1" w:line="240" w:lineRule="auto"/>
@@ -6340,9 +6403,9 @@
           <w:szCs w:val="32"/>
         </w:rPr>
       </w:pPr>
-      <w:bookmarkStart w:id="19" w:name="_Mapping_Levels_to"/>
-      <w:bookmarkStart w:id="20" w:name="Mapping_Levels_To_A_Level_Slot_With_SMB1"/>
-      <w:bookmarkEnd w:id="19"/>
+      <w:bookmarkStart w:id="20" w:name="_Mapping_Levels_to"/>
+      <w:bookmarkStart w:id="21" w:name="Mapping_Levels_To_A_Level_Slot_With_SMB1"/>
+      <w:bookmarkEnd w:id="20"/>
       <w:r>
         <w:lastRenderedPageBreak/>
         <w:t xml:space="preserve">Mapping Levels to a Level Slot </w:t>
@@ -6356,7 +6419,7 @@
         <w:t xml:space="preserve"> “SMB1 Compliance .map” Scripts</w:t>
       </w:r>
     </w:p>
-    <w:bookmarkEnd w:id="20"/>
+    <w:bookmarkEnd w:id="21"/>
     <w:p>
       <w:pPr>
         <w:ind w:firstLine="720"/>
@@ -8375,9 +8438,9 @@
           <w:szCs w:val="32"/>
         </w:rPr>
       </w:pPr>
-      <w:bookmarkStart w:id="21" w:name="_Scripter’s_FAQ"/>
-      <w:bookmarkStart w:id="22" w:name="Scripters_FAQ"/>
-      <w:bookmarkEnd w:id="21"/>
+      <w:bookmarkStart w:id="22" w:name="_Scripter’s_FAQ"/>
+      <w:bookmarkStart w:id="23" w:name="Scripters_FAQ"/>
+      <w:bookmarkEnd w:id="22"/>
       <w:r>
         <w:rPr>
           <w:sz w:val="32"/>
@@ -8387,7 +8450,7 @@
         <w:t>Scripter’s FAQ</w:t>
       </w:r>
     </w:p>
-    <w:bookmarkEnd w:id="22"/>
+    <w:bookmarkEnd w:id="23"/>
     <w:p/>
     <w:p/>
     <w:p/>
@@ -8619,8 +8682,6 @@
         </w:rPr>
         <w:t>Level-Headed!</w:t>
       </w:r>
-      <w:bookmarkStart w:id="23" w:name="_GoBack"/>
-      <w:bookmarkEnd w:id="23"/>
     </w:p>
     <w:sectPr>
       <w:pgSz w:w="12240" w:h="15840"/>
@@ -8858,11 +8919,126 @@
       </w:rPr>
     </w:lvl>
   </w:abstractNum>
+  <w:abstractNum w:abstractNumId="2">
+    <w:nsid w:val="572C0423"/>
+    <w:multiLevelType w:val="hybridMultilevel"/>
+    <w:tmpl w:val="CB528656"/>
+    <w:lvl w:ilvl="0" w:tplc="3C46B538">
+      <w:numFmt w:val="bullet"/>
+      <w:lvlText w:val="-"/>
+      <w:lvlJc w:val="left"/>
+      <w:pPr>
+        <w:ind w:left="1080" w:hanging="360"/>
+      </w:pPr>
+      <w:rPr>
+        <w:rFonts w:ascii="Calibri" w:eastAsiaTheme="minorHAnsi" w:hAnsi="Calibri" w:cstheme="minorBidi" w:hint="default"/>
+      </w:rPr>
+    </w:lvl>
+    <w:lvl w:ilvl="1" w:tplc="04090003" w:tentative="1">
+      <w:start w:val="1"/>
+      <w:numFmt w:val="bullet"/>
+      <w:lvlText w:val="o"/>
+      <w:lvlJc w:val="left"/>
+      <w:pPr>
+        <w:ind w:left="1800" w:hanging="360"/>
+      </w:pPr>
+      <w:rPr>
+        <w:rFonts w:ascii="Courier New" w:hAnsi="Courier New" w:cs="Courier New" w:hint="default"/>
+      </w:rPr>
+    </w:lvl>
+    <w:lvl w:ilvl="2" w:tplc="04090005" w:tentative="1">
+      <w:start w:val="1"/>
+      <w:numFmt w:val="bullet"/>
+      <w:lvlText w:val=""/>
+      <w:lvlJc w:val="left"/>
+      <w:pPr>
+        <w:ind w:left="2520" w:hanging="360"/>
+      </w:pPr>
+      <w:rPr>
+        <w:rFonts w:ascii="Wingdings" w:hAnsi="Wingdings" w:hint="default"/>
+      </w:rPr>
+    </w:lvl>
+    <w:lvl w:ilvl="3" w:tplc="04090001" w:tentative="1">
+      <w:start w:val="1"/>
+      <w:numFmt w:val="bullet"/>
+      <w:lvlText w:val=""/>
+      <w:lvlJc w:val="left"/>
+      <w:pPr>
+        <w:ind w:left="3240" w:hanging="360"/>
+      </w:pPr>
+      <w:rPr>
+        <w:rFonts w:ascii="Symbol" w:hAnsi="Symbol" w:hint="default"/>
+      </w:rPr>
+    </w:lvl>
+    <w:lvl w:ilvl="4" w:tplc="04090003" w:tentative="1">
+      <w:start w:val="1"/>
+      <w:numFmt w:val="bullet"/>
+      <w:lvlText w:val="o"/>
+      <w:lvlJc w:val="left"/>
+      <w:pPr>
+        <w:ind w:left="3960" w:hanging="360"/>
+      </w:pPr>
+      <w:rPr>
+        <w:rFonts w:ascii="Courier New" w:hAnsi="Courier New" w:cs="Courier New" w:hint="default"/>
+      </w:rPr>
+    </w:lvl>
+    <w:lvl w:ilvl="5" w:tplc="04090005" w:tentative="1">
+      <w:start w:val="1"/>
+      <w:numFmt w:val="bullet"/>
+      <w:lvlText w:val=""/>
+      <w:lvlJc w:val="left"/>
+      <w:pPr>
+        <w:ind w:left="4680" w:hanging="360"/>
+      </w:pPr>
+      <w:rPr>
+        <w:rFonts w:ascii="Wingdings" w:hAnsi="Wingdings" w:hint="default"/>
+      </w:rPr>
+    </w:lvl>
+    <w:lvl w:ilvl="6" w:tplc="04090001" w:tentative="1">
+      <w:start w:val="1"/>
+      <w:numFmt w:val="bullet"/>
+      <w:lvlText w:val=""/>
+      <w:lvlJc w:val="left"/>
+      <w:pPr>
+        <w:ind w:left="5400" w:hanging="360"/>
+      </w:pPr>
+      <w:rPr>
+        <w:rFonts w:ascii="Symbol" w:hAnsi="Symbol" w:hint="default"/>
+      </w:rPr>
+    </w:lvl>
+    <w:lvl w:ilvl="7" w:tplc="04090003" w:tentative="1">
+      <w:start w:val="1"/>
+      <w:numFmt w:val="bullet"/>
+      <w:lvlText w:val="o"/>
+      <w:lvlJc w:val="left"/>
+      <w:pPr>
+        <w:ind w:left="6120" w:hanging="360"/>
+      </w:pPr>
+      <w:rPr>
+        <w:rFonts w:ascii="Courier New" w:hAnsi="Courier New" w:cs="Courier New" w:hint="default"/>
+      </w:rPr>
+    </w:lvl>
+    <w:lvl w:ilvl="8" w:tplc="04090005" w:tentative="1">
+      <w:start w:val="1"/>
+      <w:numFmt w:val="bullet"/>
+      <w:lvlText w:val=""/>
+      <w:lvlJc w:val="left"/>
+      <w:pPr>
+        <w:ind w:left="6840" w:hanging="360"/>
+      </w:pPr>
+      <w:rPr>
+        <w:rFonts w:ascii="Wingdings" w:hAnsi="Wingdings" w:hint="default"/>
+      </w:rPr>
+    </w:lvl>
+  </w:abstractNum>
   <w:num w:numId="1">
     <w:abstractNumId w:val="1"/>
   </w:num>
   <w:num w:numId="2">
     <w:abstractNumId w:val="0"/>
+  </w:num>
+  <w:num w:numId="3">
+    <w:abstractNumId w:val="2"/>
   </w:num>
 </w:numbering>
 </file>
@@ -9795,7 +9971,7 @@
 </file>
 
 <file path=customXml/itemProps1.xml><?xml version="1.0" encoding="utf-8"?>
-<ds:datastoreItem xmlns:ds="http://schemas.openxmlformats.org/officeDocument/2006/customXml" ds:itemID="{0A4EB58D-0251-4F16-A9E9-DFF665A37B3B}">
+<ds:datastoreItem xmlns:ds="http://schemas.openxmlformats.org/officeDocument/2006/customXml" ds:itemID="{948A3846-FD93-416E-BC97-BA172BD2D3DB}">
   <ds:schemaRefs>
     <ds:schemaRef ds:uri="http://schemas.openxmlformats.org/officeDocument/2006/bibliography"/>
   </ds:schemaRefs>

</xml_diff>

<commit_message>
Added support for setting starting positions in levels. This will break old level scripts!
</commit_message>
<xml_diff>
--- a/Doc/Level-Headed Water Vapor Build Readme.docx
+++ b/Doc/Level-Headed Water Vapor Build Readme.docx
@@ -1121,8 +1121,6 @@
       <w:r>
         <w:t>The 5 following ROMs are supported as of now:</w:t>
       </w:r>
-      <w:bookmarkStart w:id="7" w:name="_GoBack"/>
-      <w:bookmarkEnd w:id="7"/>
     </w:p>
     <w:p>
       <w:pPr>
@@ -1248,9 +1246,9 @@
           <w:szCs w:val="32"/>
         </w:rPr>
       </w:pPr>
-      <w:bookmarkStart w:id="8" w:name="_Gamer’s_FAQ"/>
-      <w:bookmarkStart w:id="9" w:name="Gamers_FAQ"/>
-      <w:bookmarkEnd w:id="8"/>
+      <w:bookmarkStart w:id="7" w:name="_Gamer’s_FAQ"/>
+      <w:bookmarkStart w:id="8" w:name="Gamers_FAQ"/>
+      <w:bookmarkEnd w:id="7"/>
       <w:r>
         <w:rPr>
           <w:sz w:val="32"/>
@@ -1277,7 +1275,7 @@
         <w:t>Gamer’s FAQ</w:t>
       </w:r>
     </w:p>
-    <w:bookmarkEnd w:id="9"/>
+    <w:bookmarkEnd w:id="8"/>
     <w:p>
       <w:r>
         <w:t>Q: As a gamer, what am I looking for when testing Level-Headed?</w:t>
@@ -1331,15 +1329,7 @@
         </w:numPr>
       </w:pPr>
       <w:r>
-        <w:t xml:space="preserve">After dying, you should </w:t>
-      </w:r>
-      <w:proofErr w:type="spellStart"/>
-      <w:r>
-        <w:t>respawn</w:t>
-      </w:r>
-      <w:proofErr w:type="spellEnd"/>
-      <w:r>
-        <w:t xml:space="preserve"> safely</w:t>
+        <w:t>After dying, you should respawn safely</w:t>
       </w:r>
     </w:p>
     <w:p>
@@ -1513,9 +1503,9 @@
           <w:szCs w:val="32"/>
         </w:rPr>
       </w:pPr>
-      <w:bookmarkStart w:id="10" w:name="_Scripter’s_Tutorial"/>
-      <w:bookmarkStart w:id="11" w:name="Scripters_Tutorial"/>
-      <w:bookmarkEnd w:id="10"/>
+      <w:bookmarkStart w:id="9" w:name="_Scripter’s_Tutorial"/>
+      <w:bookmarkStart w:id="10" w:name="Scripters_Tutorial"/>
+      <w:bookmarkEnd w:id="9"/>
       <w:r>
         <w:rPr>
           <w:sz w:val="32"/>
@@ -1525,7 +1515,7 @@
         <w:t>Scripter’s Tutorial</w:t>
       </w:r>
     </w:p>
-    <w:bookmarkEnd w:id="11"/>
+    <w:bookmarkEnd w:id="10"/>
     <w:p>
       <w:r>
         <w:tab/>
@@ -2024,9 +2014,9 @@
           <w:szCs w:val="32"/>
         </w:rPr>
       </w:pPr>
-      <w:bookmarkStart w:id="12" w:name="_Creating_Levels_With"/>
-      <w:bookmarkStart w:id="13" w:name="Creating_Levels_With_SMB1_Compliance_LVL"/>
-      <w:bookmarkEnd w:id="12"/>
+      <w:bookmarkStart w:id="11" w:name="_Creating_Levels_With"/>
+      <w:bookmarkStart w:id="12" w:name="Creating_Levels_With_SMB1_Compliance_LVL"/>
+      <w:bookmarkEnd w:id="11"/>
       <w:r>
         <w:lastRenderedPageBreak/>
         <w:t>Creating Levels With “SMB1 Compliance .</w:t>
@@ -2043,7 +2033,7 @@
         <w:t>Scripts</w:t>
       </w:r>
     </w:p>
-    <w:bookmarkEnd w:id="13"/>
+    <w:bookmarkEnd w:id="12"/>
     <w:p>
       <w:r>
         <w:tab/>
@@ -2077,8 +2067,14 @@
       <w:pPr>
         <w:spacing w:before="100" w:beforeAutospacing="1" w:after="100" w:afterAutospacing="1" w:line="240" w:lineRule="auto"/>
         <w:contextualSpacing/>
-      </w:pPr>
-      <w:r>
+        <w:rPr>
+          <w:sz w:val="20"/>
+        </w:rPr>
+      </w:pPr>
+      <w:r>
+        <w:rPr>
+          <w:sz w:val="20"/>
+        </w:rPr>
         <w:t>SMB1_Compliance_Level</w:t>
       </w:r>
     </w:p>
@@ -2086,8 +2082,14 @@
       <w:pPr>
         <w:spacing w:before="100" w:beforeAutospacing="1" w:after="100" w:afterAutospacing="1" w:line="240" w:lineRule="auto"/>
         <w:contextualSpacing/>
-      </w:pPr>
-      <w:r>
+        <w:rPr>
+          <w:sz w:val="20"/>
+        </w:rPr>
+      </w:pPr>
+      <w:r>
+        <w:rPr>
+          <w:sz w:val="20"/>
+        </w:rPr>
         <w:t>======================================================================</w:t>
       </w:r>
     </w:p>
@@ -2095,8 +2097,14 @@
       <w:pPr>
         <w:spacing w:before="100" w:beforeAutospacing="1" w:after="100" w:afterAutospacing="1" w:line="240" w:lineRule="auto"/>
         <w:contextualSpacing/>
-      </w:pPr>
-      <w:r>
+        <w:rPr>
+          <w:sz w:val="20"/>
+        </w:rPr>
+      </w:pPr>
+      <w:r>
+        <w:rPr>
+          <w:sz w:val="20"/>
+        </w:rPr>
         <w:t>This block is the notes section. Feel free to put whatever comments you want about the level here.</w:t>
       </w:r>
     </w:p>
@@ -2104,17 +2112,29 @@
       <w:pPr>
         <w:spacing w:before="100" w:beforeAutospacing="1" w:after="100" w:afterAutospacing="1" w:line="240" w:lineRule="auto"/>
         <w:contextualSpacing/>
+        <w:rPr>
+          <w:sz w:val="20"/>
+        </w:rPr>
       </w:pPr>
       <w:proofErr w:type="gramStart"/>
       <w:r>
+        <w:rPr>
+          <w:sz w:val="20"/>
+        </w:rPr>
         <w:t xml:space="preserve">SMB1_Compliance_Level format created by </w:t>
       </w:r>
       <w:proofErr w:type="spellStart"/>
       <w:r>
+        <w:rPr>
+          <w:sz w:val="20"/>
+        </w:rPr>
         <w:t>Coolcord</w:t>
       </w:r>
       <w:proofErr w:type="spellEnd"/>
       <w:r>
+        <w:rPr>
+          <w:sz w:val="20"/>
+        </w:rPr>
         <w:t>.</w:t>
       </w:r>
       <w:proofErr w:type="gramEnd"/>
@@ -2123,9 +2143,15 @@
       <w:pPr>
         <w:spacing w:before="100" w:beforeAutospacing="1" w:after="100" w:afterAutospacing="1" w:line="240" w:lineRule="auto"/>
         <w:contextualSpacing/>
+        <w:rPr>
+          <w:sz w:val="20"/>
+        </w:rPr>
       </w:pPr>
       <w:proofErr w:type="gramStart"/>
       <w:r>
+        <w:rPr>
+          <w:sz w:val="20"/>
+        </w:rPr>
         <w:t>Randomly Generated on Wednesday, November 19, 2014, at 02:08:51 PM.</w:t>
       </w:r>
       <w:proofErr w:type="gramEnd"/>
@@ -2134,8 +2160,14 @@
       <w:pPr>
         <w:spacing w:before="100" w:beforeAutospacing="1" w:after="100" w:afterAutospacing="1" w:line="240" w:lineRule="auto"/>
         <w:contextualSpacing/>
-      </w:pPr>
-      <w:r>
+        <w:rPr>
+          <w:sz w:val="20"/>
+        </w:rPr>
+      </w:pPr>
+      <w:r>
+        <w:rPr>
+          <w:sz w:val="20"/>
+        </w:rPr>
         <w:t>======================================================================</w:t>
       </w:r>
     </w:p>
@@ -2143,8 +2175,14 @@
       <w:pPr>
         <w:spacing w:before="100" w:beforeAutospacing="1" w:after="100" w:afterAutospacing="1" w:line="240" w:lineRule="auto"/>
         <w:contextualSpacing/>
-      </w:pPr>
-      <w:r>
+        <w:rPr>
+          <w:sz w:val="20"/>
+        </w:rPr>
+      </w:pPr>
+      <w:r>
+        <w:rPr>
+          <w:sz w:val="20"/>
+        </w:rPr>
         <w:t># Comments can be to any section like so. In-line comments are not supported.</w:t>
       </w:r>
     </w:p>
@@ -2152,16 +2190,28 @@
       <w:pPr>
         <w:spacing w:before="100" w:beforeAutospacing="1" w:after="100" w:afterAutospacing="1" w:line="240" w:lineRule="auto"/>
         <w:contextualSpacing/>
-      </w:pPr>
-      <w:r>
+        <w:rPr>
+          <w:sz w:val="20"/>
+        </w:rPr>
+      </w:pPr>
+      <w:r>
+        <w:rPr>
+          <w:sz w:val="20"/>
+        </w:rPr>
         <w:t xml:space="preserve"># </w:t>
       </w:r>
       <w:proofErr w:type="gramStart"/>
       <w:r>
+        <w:rPr>
+          <w:sz w:val="20"/>
+        </w:rPr>
         <w:t>This</w:t>
       </w:r>
       <w:proofErr w:type="gramEnd"/>
       <w:r>
+        <w:rPr>
+          <w:sz w:val="20"/>
+        </w:rPr>
         <w:t xml:space="preserve"> block is the header section. The order is important here, so don’t mix it up!</w:t>
       </w:r>
     </w:p>
@@ -2169,12 +2219,21 @@
       <w:pPr>
         <w:spacing w:before="100" w:beforeAutospacing="1" w:after="100" w:afterAutospacing="1" w:line="240" w:lineRule="auto"/>
         <w:contextualSpacing/>
-      </w:pPr>
-      <w:r>
+        <w:rPr>
+          <w:sz w:val="20"/>
+        </w:rPr>
+      </w:pPr>
+      <w:r>
+        <w:rPr>
+          <w:sz w:val="20"/>
+        </w:rPr>
         <w:t xml:space="preserve">Attribute: </w:t>
       </w:r>
       <w:proofErr w:type="spellStart"/>
       <w:r>
+        <w:rPr>
+          <w:sz w:val="20"/>
+        </w:rPr>
         <w:t>Overworld</w:t>
       </w:r>
       <w:proofErr w:type="spellEnd"/>
@@ -2183,16 +2242,61 @@
       <w:pPr>
         <w:spacing w:before="100" w:beforeAutospacing="1" w:after="100" w:afterAutospacing="1" w:line="240" w:lineRule="auto"/>
         <w:contextualSpacing/>
-      </w:pPr>
-      <w:proofErr w:type="spellStart"/>
-      <w:r>
+        <w:rPr>
+          <w:sz w:val="20"/>
+        </w:rPr>
+      </w:pPr>
+      <w:proofErr w:type="spellStart"/>
+      <w:r>
+        <w:rPr>
+          <w:sz w:val="20"/>
+        </w:rPr>
+        <w:t>Starting_Position</w:t>
+      </w:r>
+      <w:proofErr w:type="spellEnd"/>
+      <w:r>
+        <w:rPr>
+          <w:sz w:val="20"/>
+        </w:rPr>
+        <w:t xml:space="preserve">: </w:t>
+      </w:r>
+      <w:proofErr w:type="spellStart"/>
+      <w:r>
+        <w:rPr>
+          <w:sz w:val="20"/>
+        </w:rPr>
+        <w:t>Overworld</w:t>
+      </w:r>
+      <w:proofErr w:type="spellEnd"/>
+    </w:p>
+    <w:p>
+      <w:pPr>
+        <w:spacing w:before="100" w:beforeAutospacing="1" w:after="100" w:afterAutospacing="1" w:line="240" w:lineRule="auto"/>
+        <w:contextualSpacing/>
+        <w:rPr>
+          <w:sz w:val="20"/>
+        </w:rPr>
+      </w:pPr>
+      <w:bookmarkStart w:id="13" w:name="_GoBack"/>
+      <w:bookmarkEnd w:id="13"/>
+      <w:proofErr w:type="spellStart"/>
+      <w:r>
+        <w:rPr>
+          <w:sz w:val="20"/>
+        </w:rPr>
         <w:t>Brick</w:t>
       </w:r>
       <w:r>
+        <w:rPr>
+          <w:sz w:val="20"/>
+        </w:rPr>
         <w:t>_Pattern</w:t>
       </w:r>
       <w:proofErr w:type="spellEnd"/>
       <w:r>
+        <w:rPr>
+          <w:sz w:val="20"/>
+        </w:rPr>
         <w:t>: Surface</w:t>
       </w:r>
     </w:p>
@@ -2200,12 +2304,21 @@
       <w:pPr>
         <w:spacing w:before="100" w:beforeAutospacing="1" w:after="100" w:afterAutospacing="1" w:line="240" w:lineRule="auto"/>
         <w:contextualSpacing/>
-      </w:pPr>
-      <w:r>
+        <w:rPr>
+          <w:sz w:val="20"/>
+        </w:rPr>
+      </w:pPr>
+      <w:r>
+        <w:rPr>
+          <w:sz w:val="20"/>
+        </w:rPr>
         <w:t xml:space="preserve">Background: </w:t>
       </w:r>
       <w:proofErr w:type="spellStart"/>
       <w:r>
+        <w:rPr>
+          <w:sz w:val="20"/>
+        </w:rPr>
         <w:t>Blank_Background</w:t>
       </w:r>
       <w:proofErr w:type="spellEnd"/>
@@ -2214,8 +2327,14 @@
       <w:pPr>
         <w:spacing w:before="100" w:beforeAutospacing="1" w:after="100" w:afterAutospacing="1" w:line="240" w:lineRule="auto"/>
         <w:contextualSpacing/>
-      </w:pPr>
-      <w:r>
+        <w:rPr>
+          <w:sz w:val="20"/>
+        </w:rPr>
+      </w:pPr>
+      <w:r>
+        <w:rPr>
+          <w:sz w:val="20"/>
+        </w:rPr>
         <w:t>Scenery: Fences</w:t>
       </w:r>
     </w:p>
@@ -2223,8 +2342,14 @@
       <w:pPr>
         <w:spacing w:before="100" w:beforeAutospacing="1" w:after="100" w:afterAutospacing="1" w:line="240" w:lineRule="auto"/>
         <w:contextualSpacing/>
-      </w:pPr>
-      <w:r>
+        <w:rPr>
+          <w:sz w:val="20"/>
+        </w:rPr>
+      </w:pPr>
+      <w:r>
+        <w:rPr>
+          <w:sz w:val="20"/>
+        </w:rPr>
         <w:t>Compliment: Trees</w:t>
       </w:r>
     </w:p>
@@ -2232,8 +2357,14 @@
       <w:pPr>
         <w:spacing w:before="100" w:beforeAutospacing="1" w:after="100" w:afterAutospacing="1" w:line="240" w:lineRule="auto"/>
         <w:contextualSpacing/>
-      </w:pPr>
-      <w:r>
+        <w:rPr>
+          <w:sz w:val="20"/>
+        </w:rPr>
+      </w:pPr>
+      <w:r>
+        <w:rPr>
+          <w:sz w:val="20"/>
+        </w:rPr>
         <w:t>Time: 400</w:t>
       </w:r>
     </w:p>
@@ -2241,8 +2372,14 @@
       <w:pPr>
         <w:spacing w:before="100" w:beforeAutospacing="1" w:after="100" w:afterAutospacing="1" w:line="240" w:lineRule="auto"/>
         <w:contextualSpacing/>
-      </w:pPr>
-      <w:r>
+        <w:rPr>
+          <w:sz w:val="20"/>
+        </w:rPr>
+      </w:pPr>
+      <w:r>
+        <w:rPr>
+          <w:sz w:val="20"/>
+        </w:rPr>
         <w:t>Midpoint: 12</w:t>
       </w:r>
     </w:p>
@@ -2250,8 +2387,14 @@
       <w:pPr>
         <w:spacing w:before="100" w:beforeAutospacing="1" w:after="100" w:afterAutospacing="1" w:line="240" w:lineRule="auto"/>
         <w:contextualSpacing/>
-      </w:pPr>
-      <w:r>
+        <w:rPr>
+          <w:sz w:val="20"/>
+        </w:rPr>
+      </w:pPr>
+      <w:r>
+        <w:rPr>
+          <w:sz w:val="20"/>
+        </w:rPr>
         <w:t>======================================================================</w:t>
       </w:r>
     </w:p>
@@ -2259,16 +2402,28 @@
       <w:pPr>
         <w:spacing w:before="100" w:beforeAutospacing="1" w:after="100" w:afterAutospacing="1" w:line="240" w:lineRule="auto"/>
         <w:contextualSpacing/>
-      </w:pPr>
-      <w:r>
+        <w:rPr>
+          <w:sz w:val="20"/>
+        </w:rPr>
+      </w:pPr>
+      <w:r>
+        <w:rPr>
+          <w:sz w:val="20"/>
+        </w:rPr>
         <w:t xml:space="preserve"># </w:t>
       </w:r>
       <w:proofErr w:type="gramStart"/>
       <w:r>
+        <w:rPr>
+          <w:sz w:val="20"/>
+        </w:rPr>
         <w:t>This</w:t>
       </w:r>
       <w:proofErr w:type="gramEnd"/>
       <w:r>
+        <w:rPr>
+          <w:sz w:val="20"/>
+        </w:rPr>
         <w:t xml:space="preserve"> block is the object section. Place any objects you want to be in the level here.</w:t>
       </w:r>
     </w:p>
@@ -2276,13 +2431,22 @@
       <w:pPr>
         <w:spacing w:before="100" w:beforeAutospacing="1" w:after="100" w:afterAutospacing="1" w:line="240" w:lineRule="auto"/>
         <w:contextualSpacing/>
-      </w:pPr>
-      <w:proofErr w:type="spellStart"/>
-      <w:r>
+        <w:rPr>
+          <w:sz w:val="20"/>
+        </w:rPr>
+      </w:pPr>
+      <w:proofErr w:type="spellStart"/>
+      <w:r>
+        <w:rPr>
+          <w:sz w:val="20"/>
+        </w:rPr>
         <w:t>Question_Block_With_Mushroom</w:t>
       </w:r>
       <w:proofErr w:type="spellEnd"/>
       <w:r>
+        <w:rPr>
+          <w:sz w:val="20"/>
+        </w:rPr>
         <w:t xml:space="preserve"> 20 7</w:t>
       </w:r>
     </w:p>
@@ -2290,13 +2454,22 @@
       <w:pPr>
         <w:spacing w:before="100" w:beforeAutospacing="1" w:after="100" w:afterAutospacing="1" w:line="240" w:lineRule="auto"/>
         <w:contextualSpacing/>
-      </w:pPr>
-      <w:proofErr w:type="spellStart"/>
-      <w:r>
+        <w:rPr>
+          <w:sz w:val="20"/>
+        </w:rPr>
+      </w:pPr>
+      <w:proofErr w:type="spellStart"/>
+      <w:r>
+        <w:rPr>
+          <w:sz w:val="20"/>
+        </w:rPr>
         <w:t>Vertical_Blocks</w:t>
       </w:r>
       <w:proofErr w:type="spellEnd"/>
       <w:r>
+        <w:rPr>
+          <w:sz w:val="20"/>
+        </w:rPr>
         <w:t xml:space="preserve"> 11 8 3</w:t>
       </w:r>
     </w:p>
@@ -2304,13 +2477,22 @@
       <w:pPr>
         <w:spacing w:before="100" w:beforeAutospacing="1" w:after="100" w:afterAutospacing="1" w:line="240" w:lineRule="auto"/>
         <w:contextualSpacing/>
-      </w:pPr>
-      <w:proofErr w:type="spellStart"/>
-      <w:r>
+        <w:rPr>
+          <w:sz w:val="20"/>
+        </w:rPr>
+      </w:pPr>
+      <w:proofErr w:type="spellStart"/>
+      <w:r>
+        <w:rPr>
+          <w:sz w:val="20"/>
+        </w:rPr>
         <w:t>Horizontal_Blocks</w:t>
       </w:r>
       <w:proofErr w:type="spellEnd"/>
       <w:r>
+        <w:rPr>
+          <w:sz w:val="20"/>
+        </w:rPr>
         <w:t xml:space="preserve"> 1 8 9</w:t>
       </w:r>
     </w:p>
@@ -2318,13 +2500,22 @@
       <w:pPr>
         <w:spacing w:before="100" w:beforeAutospacing="1" w:after="100" w:afterAutospacing="1" w:line="240" w:lineRule="auto"/>
         <w:contextualSpacing/>
-      </w:pPr>
-      <w:proofErr w:type="spellStart"/>
-      <w:r>
+        <w:rPr>
+          <w:sz w:val="20"/>
+        </w:rPr>
+      </w:pPr>
+      <w:proofErr w:type="spellStart"/>
+      <w:r>
+        <w:rPr>
+          <w:sz w:val="20"/>
+        </w:rPr>
         <w:t>Vertical_Blocks</w:t>
       </w:r>
       <w:proofErr w:type="spellEnd"/>
       <w:r>
+        <w:rPr>
+          <w:sz w:val="20"/>
+        </w:rPr>
         <w:t xml:space="preserve"> 9 8 3</w:t>
       </w:r>
     </w:p>
@@ -2332,13 +2523,22 @@
       <w:pPr>
         <w:spacing w:before="100" w:beforeAutospacing="1" w:after="100" w:afterAutospacing="1" w:line="240" w:lineRule="auto"/>
         <w:contextualSpacing/>
-      </w:pPr>
-      <w:proofErr w:type="spellStart"/>
-      <w:r>
+        <w:rPr>
+          <w:sz w:val="20"/>
+        </w:rPr>
+      </w:pPr>
+      <w:proofErr w:type="spellStart"/>
+      <w:r>
+        <w:rPr>
+          <w:sz w:val="20"/>
+        </w:rPr>
         <w:t>Horizontal_Blocks</w:t>
       </w:r>
       <w:proofErr w:type="spellEnd"/>
       <w:r>
+        <w:rPr>
+          <w:sz w:val="20"/>
+        </w:rPr>
         <w:t xml:space="preserve"> 1 10 9</w:t>
       </w:r>
     </w:p>
@@ -2346,13 +2546,22 @@
       <w:pPr>
         <w:spacing w:before="100" w:beforeAutospacing="1" w:after="100" w:afterAutospacing="1" w:line="240" w:lineRule="auto"/>
         <w:contextualSpacing/>
-      </w:pPr>
-      <w:proofErr w:type="spellStart"/>
-      <w:r>
+        <w:rPr>
+          <w:sz w:val="20"/>
+        </w:rPr>
+      </w:pPr>
+      <w:proofErr w:type="spellStart"/>
+      <w:r>
+        <w:rPr>
+          <w:sz w:val="20"/>
+        </w:rPr>
         <w:t>Vertical_Blocks</w:t>
       </w:r>
       <w:proofErr w:type="spellEnd"/>
       <w:r>
+        <w:rPr>
+          <w:sz w:val="20"/>
+        </w:rPr>
         <w:t xml:space="preserve"> 4 9 2</w:t>
       </w:r>
     </w:p>
@@ -2360,8 +2569,14 @@
       <w:pPr>
         <w:spacing w:before="100" w:beforeAutospacing="1" w:after="100" w:afterAutospacing="1" w:line="240" w:lineRule="auto"/>
         <w:contextualSpacing/>
-      </w:pPr>
-      <w:r>
+        <w:rPr>
+          <w:sz w:val="20"/>
+        </w:rPr>
+      </w:pPr>
+      <w:r>
+        <w:rPr>
+          <w:sz w:val="20"/>
+        </w:rPr>
         <w:t>Steps 8 6</w:t>
       </w:r>
     </w:p>
@@ -2369,8 +2584,14 @@
       <w:pPr>
         <w:spacing w:before="100" w:beforeAutospacing="1" w:after="100" w:afterAutospacing="1" w:line="240" w:lineRule="auto"/>
         <w:contextualSpacing/>
-      </w:pPr>
-      <w:r>
+        <w:rPr>
+          <w:sz w:val="20"/>
+        </w:rPr>
+      </w:pPr>
+      <w:r>
+        <w:rPr>
+          <w:sz w:val="20"/>
+        </w:rPr>
         <w:t>Pipe 7 7 4</w:t>
       </w:r>
     </w:p>
@@ -2378,8 +2599,14 @@
       <w:pPr>
         <w:spacing w:before="100" w:beforeAutospacing="1" w:after="100" w:afterAutospacing="1" w:line="240" w:lineRule="auto"/>
         <w:contextualSpacing/>
-      </w:pPr>
-      <w:r>
+        <w:rPr>
+          <w:sz w:val="20"/>
+        </w:rPr>
+      </w:pPr>
+      <w:r>
+        <w:rPr>
+          <w:sz w:val="20"/>
+        </w:rPr>
         <w:t>Pipe 7 9 2</w:t>
       </w:r>
     </w:p>
@@ -2387,13 +2614,22 @@
       <w:pPr>
         <w:spacing w:before="100" w:beforeAutospacing="1" w:after="100" w:afterAutospacing="1" w:line="240" w:lineRule="auto"/>
         <w:contextualSpacing/>
-      </w:pPr>
-      <w:proofErr w:type="spellStart"/>
-      <w:r>
+        <w:rPr>
+          <w:sz w:val="20"/>
+        </w:rPr>
+      </w:pPr>
+      <w:proofErr w:type="spellStart"/>
+      <w:r>
+        <w:rPr>
+          <w:sz w:val="20"/>
+        </w:rPr>
         <w:t>Horizontal_Coins</w:t>
       </w:r>
       <w:proofErr w:type="spellEnd"/>
       <w:r>
+        <w:rPr>
+          <w:sz w:val="20"/>
+        </w:rPr>
         <w:t xml:space="preserve"> 8 8 9</w:t>
       </w:r>
     </w:p>
@@ -2401,13 +2637,22 @@
       <w:pPr>
         <w:spacing w:before="100" w:beforeAutospacing="1" w:after="100" w:afterAutospacing="1" w:line="240" w:lineRule="auto"/>
         <w:contextualSpacing/>
-      </w:pPr>
-      <w:proofErr w:type="spellStart"/>
-      <w:r>
+        <w:rPr>
+          <w:sz w:val="20"/>
+        </w:rPr>
+      </w:pPr>
+      <w:proofErr w:type="spellStart"/>
+      <w:r>
+        <w:rPr>
+          <w:sz w:val="20"/>
+        </w:rPr>
         <w:t>Vertical_Blocks</w:t>
       </w:r>
       <w:proofErr w:type="spellEnd"/>
       <w:r>
+        <w:rPr>
+          <w:sz w:val="20"/>
+        </w:rPr>
         <w:t xml:space="preserve"> 16 8 3</w:t>
       </w:r>
     </w:p>
@@ -2415,13 +2660,22 @@
       <w:pPr>
         <w:spacing w:before="100" w:beforeAutospacing="1" w:after="100" w:afterAutospacing="1" w:line="240" w:lineRule="auto"/>
         <w:contextualSpacing/>
-      </w:pPr>
-      <w:proofErr w:type="spellStart"/>
-      <w:r>
+        <w:rPr>
+          <w:sz w:val="20"/>
+        </w:rPr>
+      </w:pPr>
+      <w:proofErr w:type="spellStart"/>
+      <w:r>
+        <w:rPr>
+          <w:sz w:val="20"/>
+        </w:rPr>
         <w:t>End_Steps</w:t>
       </w:r>
       <w:proofErr w:type="spellEnd"/>
       <w:r>
+        <w:rPr>
+          <w:sz w:val="20"/>
+        </w:rPr>
         <w:t xml:space="preserve"> 4</w:t>
       </w:r>
     </w:p>
@@ -2429,8 +2683,14 @@
       <w:pPr>
         <w:spacing w:before="100" w:beforeAutospacing="1" w:after="100" w:afterAutospacing="1" w:line="240" w:lineRule="auto"/>
         <w:contextualSpacing/>
-      </w:pPr>
-      <w:r>
+        <w:rPr>
+          <w:sz w:val="20"/>
+        </w:rPr>
+      </w:pPr>
+      <w:r>
+        <w:rPr>
+          <w:sz w:val="20"/>
+        </w:rPr>
         <w:t>Flagpole 17</w:t>
       </w:r>
     </w:p>
@@ -2438,8 +2698,14 @@
       <w:pPr>
         <w:spacing w:before="100" w:beforeAutospacing="1" w:after="100" w:afterAutospacing="1" w:line="240" w:lineRule="auto"/>
         <w:contextualSpacing/>
-      </w:pPr>
-      <w:r>
+        <w:rPr>
+          <w:sz w:val="20"/>
+        </w:rPr>
+      </w:pPr>
+      <w:r>
+        <w:rPr>
+          <w:sz w:val="20"/>
+        </w:rPr>
         <w:t>Castle 4</w:t>
       </w:r>
     </w:p>
@@ -2447,8 +2713,14 @@
       <w:pPr>
         <w:spacing w:before="100" w:beforeAutospacing="1" w:after="100" w:afterAutospacing="1" w:line="240" w:lineRule="auto"/>
         <w:contextualSpacing/>
-      </w:pPr>
-      <w:r>
+        <w:rPr>
+          <w:sz w:val="20"/>
+        </w:rPr>
+      </w:pPr>
+      <w:r>
+        <w:rPr>
+          <w:sz w:val="20"/>
+        </w:rPr>
         <w:t>======================================================================</w:t>
       </w:r>
     </w:p>
@@ -2456,19 +2728,34 @@
       <w:pPr>
         <w:spacing w:before="100" w:beforeAutospacing="1" w:after="100" w:afterAutospacing="1" w:line="240" w:lineRule="auto"/>
         <w:contextualSpacing/>
-      </w:pPr>
-      <w:r>
+        <w:rPr>
+          <w:sz w:val="20"/>
+        </w:rPr>
+      </w:pPr>
+      <w:r>
+        <w:rPr>
+          <w:sz w:val="20"/>
+        </w:rPr>
         <w:t xml:space="preserve"># </w:t>
       </w:r>
       <w:proofErr w:type="gramStart"/>
       <w:r>
+        <w:rPr>
+          <w:sz w:val="20"/>
+        </w:rPr>
         <w:t>This</w:t>
       </w:r>
       <w:proofErr w:type="gramEnd"/>
       <w:r>
+        <w:rPr>
+          <w:sz w:val="20"/>
+        </w:rPr>
         <w:t xml:space="preserve"> block is the enemy section.</w:t>
       </w:r>
       <w:r>
+        <w:rPr>
+          <w:sz w:val="20"/>
+        </w:rPr>
         <w:t xml:space="preserve"> The format is very similar to the objects section.</w:t>
       </w:r>
     </w:p>
@@ -2476,13 +2763,22 @@
       <w:pPr>
         <w:spacing w:before="100" w:beforeAutospacing="1" w:after="100" w:afterAutospacing="1" w:line="240" w:lineRule="auto"/>
         <w:contextualSpacing/>
-      </w:pPr>
-      <w:proofErr w:type="spellStart"/>
-      <w:r>
+        <w:rPr>
+          <w:sz w:val="20"/>
+        </w:rPr>
+      </w:pPr>
+      <w:proofErr w:type="spellStart"/>
+      <w:r>
+        <w:rPr>
+          <w:sz w:val="20"/>
+        </w:rPr>
         <w:t>Goomba_Group</w:t>
       </w:r>
       <w:proofErr w:type="spellEnd"/>
       <w:r>
+        <w:rPr>
+          <w:sz w:val="20"/>
+        </w:rPr>
         <w:t xml:space="preserve"> 21 10 3 Normal</w:t>
       </w:r>
     </w:p>
@@ -2490,13 +2786,22 @@
       <w:pPr>
         <w:spacing w:before="100" w:beforeAutospacing="1" w:after="100" w:afterAutospacing="1" w:line="240" w:lineRule="auto"/>
         <w:contextualSpacing/>
-      </w:pPr>
-      <w:proofErr w:type="spellStart"/>
-      <w:r>
+        <w:rPr>
+          <w:sz w:val="20"/>
+        </w:rPr>
+      </w:pPr>
+      <w:proofErr w:type="spellStart"/>
+      <w:r>
+        <w:rPr>
+          <w:sz w:val="20"/>
+        </w:rPr>
         <w:t>Green_Koopa</w:t>
       </w:r>
       <w:proofErr w:type="spellEnd"/>
       <w:r>
+        <w:rPr>
+          <w:sz w:val="20"/>
+        </w:rPr>
         <w:t xml:space="preserve"> 11 10 Moving Normal</w:t>
       </w:r>
     </w:p>
@@ -2504,8 +2809,14 @@
       <w:pPr>
         <w:spacing w:before="100" w:beforeAutospacing="1" w:after="100" w:afterAutospacing="1" w:line="240" w:lineRule="auto"/>
         <w:contextualSpacing/>
-      </w:pPr>
-      <w:r>
+        <w:rPr>
+          <w:sz w:val="20"/>
+        </w:rPr>
+      </w:pPr>
+      <w:r>
+        <w:rPr>
+          <w:sz w:val="20"/>
+        </w:rPr>
         <w:t># Notice how each enemy is followed by a difficulty</w:t>
       </w:r>
     </w:p>
@@ -2513,13 +2824,22 @@
       <w:pPr>
         <w:spacing w:before="100" w:beforeAutospacing="1" w:after="100" w:afterAutospacing="1" w:line="240" w:lineRule="auto"/>
         <w:contextualSpacing/>
-      </w:pPr>
-      <w:proofErr w:type="spellStart"/>
-      <w:r>
+        <w:rPr>
+          <w:sz w:val="20"/>
+        </w:rPr>
+      </w:pPr>
+      <w:proofErr w:type="spellStart"/>
+      <w:r>
+        <w:rPr>
+          <w:sz w:val="20"/>
+        </w:rPr>
         <w:t>Green_Koopa</w:t>
       </w:r>
       <w:proofErr w:type="spellEnd"/>
       <w:r>
+        <w:rPr>
+          <w:sz w:val="20"/>
+        </w:rPr>
         <w:t xml:space="preserve"> 11 9 Moving Hard</w:t>
       </w:r>
     </w:p>
@@ -2527,13 +2847,22 @@
       <w:pPr>
         <w:spacing w:before="100" w:beforeAutospacing="1" w:after="100" w:afterAutospacing="1" w:line="240" w:lineRule="auto"/>
         <w:contextualSpacing/>
-      </w:pPr>
-      <w:proofErr w:type="spellStart"/>
-      <w:r>
+        <w:rPr>
+          <w:sz w:val="20"/>
+        </w:rPr>
+      </w:pPr>
+      <w:proofErr w:type="spellStart"/>
+      <w:r>
+        <w:rPr>
+          <w:sz w:val="20"/>
+        </w:rPr>
         <w:t>Red_Koopa</w:t>
       </w:r>
       <w:proofErr w:type="spellEnd"/>
       <w:r>
+        <w:rPr>
+          <w:sz w:val="20"/>
+        </w:rPr>
         <w:t xml:space="preserve"> 11 10 Normal</w:t>
       </w:r>
     </w:p>
@@ -2541,13 +2870,22 @@
       <w:pPr>
         <w:spacing w:before="100" w:beforeAutospacing="1" w:after="100" w:afterAutospacing="1" w:line="240" w:lineRule="auto"/>
         <w:contextualSpacing/>
-      </w:pPr>
-      <w:proofErr w:type="spellStart"/>
-      <w:r>
+        <w:rPr>
+          <w:sz w:val="20"/>
+        </w:rPr>
+      </w:pPr>
+      <w:proofErr w:type="spellStart"/>
+      <w:r>
+        <w:rPr>
+          <w:sz w:val="20"/>
+        </w:rPr>
         <w:t>Goomba</w:t>
       </w:r>
       <w:proofErr w:type="spellEnd"/>
       <w:r>
+        <w:rPr>
+          <w:sz w:val="20"/>
+        </w:rPr>
         <w:t xml:space="preserve"> 11 10 Normal</w:t>
       </w:r>
     </w:p>
@@ -2557,7 +2895,13 @@
         <w:contextualSpacing/>
       </w:pPr>
       <w:r>
-        <w:t xml:space="preserve">====================================================================== </w:t>
+        <w:rPr>
+          <w:sz w:val="20"/>
+        </w:rPr>
+        <w:t>======================================================================</w:t>
+      </w:r>
+      <w:r>
+        <w:t xml:space="preserve"> </w:t>
       </w:r>
       <w:r>
         <w:br w:type="page"/>
@@ -2660,6 +3004,116 @@
       </w:r>
       <w:proofErr w:type="spellStart"/>
       <w:r>
+        <w:t>Starting_Position</w:t>
+      </w:r>
+      <w:proofErr w:type="spellEnd"/>
+      <w:r>
+        <w:t xml:space="preserve">: </w:t>
+      </w:r>
+      <w:proofErr w:type="spellStart"/>
+      <w:r>
+        <w:t>Overworld</w:t>
+      </w:r>
+      <w:proofErr w:type="spellEnd"/>
+    </w:p>
+    <w:p>
+      <w:pPr>
+        <w:spacing w:before="100" w:beforeAutospacing="1" w:after="100" w:afterAutospacing="1" w:line="240" w:lineRule="auto"/>
+        <w:contextualSpacing/>
+      </w:pPr>
+      <w:r>
+        <w:tab/>
+        <w:t xml:space="preserve">Starting positions determine where Mario starts at the beginning of a level. </w:t>
+      </w:r>
+      <w:r>
+        <w:t xml:space="preserve">Underground and </w:t>
+      </w:r>
+      <w:proofErr w:type="gramStart"/>
+      <w:r>
+        <w:t>Underwater</w:t>
+      </w:r>
+      <w:proofErr w:type="gramEnd"/>
+      <w:r>
+        <w:t xml:space="preserve"> drop Mario from the top of the screen. Castle starts Mario in the middle of the screen. </w:t>
+      </w:r>
+      <w:proofErr w:type="spellStart"/>
+      <w:r>
+        <w:t>Overworld</w:t>
+      </w:r>
+      <w:proofErr w:type="spellEnd"/>
+      <w:r>
+        <w:t xml:space="preserve"> starts Mario at ground level. </w:t>
+      </w:r>
+      <w:proofErr w:type="spellStart"/>
+      <w:r>
+        <w:t>Overworld_Walking</w:t>
+      </w:r>
+      <w:proofErr w:type="spellEnd"/>
+      <w:r>
+        <w:t xml:space="preserve"> enables auto walk, removing all control from the player. This should only be used for </w:t>
+      </w:r>
+      <w:proofErr w:type="spellStart"/>
+      <w:r>
+        <w:t>cutscenes</w:t>
+      </w:r>
+      <w:proofErr w:type="spellEnd"/>
+      <w:r>
+        <w:t xml:space="preserve"> (such Mario walking to the pipe after 1-1 in the original game).</w:t>
+      </w:r>
+    </w:p>
+    <w:p>
+      <w:pPr>
+        <w:spacing w:before="100" w:beforeAutospacing="1" w:after="100" w:afterAutospacing="1" w:line="240" w:lineRule="auto"/>
+        <w:contextualSpacing/>
+      </w:pPr>
+      <w:r>
+        <w:tab/>
+        <w:t xml:space="preserve">Possible </w:t>
+      </w:r>
+      <w:proofErr w:type="spellStart"/>
+      <w:r>
+        <w:t>Staring_Positions</w:t>
+      </w:r>
+      <w:proofErr w:type="spellEnd"/>
+      <w:r>
+        <w:t xml:space="preserve">: </w:t>
+      </w:r>
+      <w:proofErr w:type="spellStart"/>
+      <w:r>
+        <w:t>Overworld</w:t>
+      </w:r>
+      <w:proofErr w:type="spellEnd"/>
+      <w:r>
+        <w:t xml:space="preserve">, </w:t>
+      </w:r>
+      <w:proofErr w:type="spellStart"/>
+      <w:r>
+        <w:t>Overworld_Walking</w:t>
+      </w:r>
+      <w:proofErr w:type="spellEnd"/>
+      <w:r>
+        <w:t xml:space="preserve">, </w:t>
+      </w:r>
+      <w:r>
+        <w:t>Underground, Underwater, Castle</w:t>
+      </w:r>
+    </w:p>
+    <w:p>
+      <w:pPr>
+        <w:spacing w:before="100" w:beforeAutospacing="1" w:after="100" w:afterAutospacing="1" w:line="240" w:lineRule="auto"/>
+        <w:contextualSpacing/>
+      </w:pPr>
+    </w:p>
+    <w:p>
+      <w:pPr>
+        <w:spacing w:before="100" w:beforeAutospacing="1" w:after="100" w:afterAutospacing="1" w:line="240" w:lineRule="auto"/>
+        <w:contextualSpacing/>
+      </w:pPr>
+      <w:r>
+        <w:tab/>
+      </w:r>
+      <w:proofErr w:type="spellStart"/>
+      <w:r>
         <w:t>Brick_Pattern</w:t>
       </w:r>
       <w:proofErr w:type="spellEnd"/>
@@ -2958,7 +3412,6 @@
         <w:contextualSpacing/>
       </w:pPr>
       <w:r>
-        <w:tab/>
         <w:t>Time: 400</w:t>
       </w:r>
     </w:p>
@@ -2968,6 +3421,7 @@
         <w:contextualSpacing/>
       </w:pPr>
       <w:r>
+        <w:lastRenderedPageBreak/>
         <w:tab/>
         <w:t>Time simply sets the time limit in a level. As far as the SMB1 engine is concerned, it is important to note that these are not in units of seconds. A value of 0 should only be</w:t>
       </w:r>
@@ -3038,7 +3492,6 @@
           <w:sz w:val="32"/>
           <w:szCs w:val="32"/>
         </w:rPr>
-        <w:lastRenderedPageBreak/>
         <w:t>“SMB1_Compliance .</w:t>
       </w:r>
       <w:proofErr w:type="spellStart"/>
@@ -3362,6 +3815,7 @@
         <w:contextualSpacing/>
       </w:pPr>
       <w:r>
+        <w:lastRenderedPageBreak/>
         <w:t xml:space="preserve">Note: In the SMB1 engine, placing multiple </w:t>
       </w:r>
       <w:r>
@@ -4302,13 +4756,8 @@
       <w:r>
         <w:t xml:space="preserve">Note: This is a special version of the scroll stop used to trigger the </w:t>
       </w:r>
-      <w:proofErr w:type="spellStart"/>
-      <w:r>
-        <w:t>warp</w:t>
-      </w:r>
-      <w:proofErr w:type="spellEnd"/>
-      <w:r>
-        <w:t xml:space="preserve"> zone area</w:t>
+      <w:r>
+        <w:t>warp zone area</w:t>
       </w:r>
       <w:r>
         <w:t xml:space="preserve">. </w:t>
@@ -6122,15 +6571,7 @@
         <w:contextualSpacing/>
       </w:pPr>
       <w:r>
-        <w:t xml:space="preserve">Note: This essentially handles all pipe pointers for the pipes within the </w:t>
-      </w:r>
-      <w:proofErr w:type="spellStart"/>
-      <w:r>
-        <w:t>warp</w:t>
-      </w:r>
-      <w:proofErr w:type="spellEnd"/>
-      <w:r>
-        <w:t xml:space="preserve"> zone. Make sure to use this with a “</w:t>
+        <w:t>Note: This essentially handles all pipe pointers for the pipes within the warp zone. Make sure to use this with a “</w:t>
       </w:r>
       <w:proofErr w:type="spellStart"/>
       <w:r>
@@ -9342,7 +9783,6 @@
       <w:spacing w:after="0" w:line="240" w:lineRule="auto"/>
     </w:pPr>
     <w:tblPr>
-      <w:tblInd w:w="0" w:type="dxa"/>
       <w:tblBorders>
         <w:top w:val="single" w:sz="4" w:space="0" w:color="auto"/>
         <w:left w:val="single" w:sz="4" w:space="0" w:color="auto"/>
@@ -9351,12 +9791,6 @@
         <w:insideH w:val="single" w:sz="4" w:space="0" w:color="auto"/>
         <w:insideV w:val="single" w:sz="4" w:space="0" w:color="auto"/>
       </w:tblBorders>
-      <w:tblCellMar>
-        <w:top w:w="0" w:type="dxa"/>
-        <w:left w:w="108" w:type="dxa"/>
-        <w:bottom w:w="0" w:type="dxa"/>
-        <w:right w:w="108" w:type="dxa"/>
-      </w:tblCellMar>
     </w:tblPr>
   </w:style>
 </w:styles>
@@ -9661,7 +10095,6 @@
       <w:spacing w:after="0" w:line="240" w:lineRule="auto"/>
     </w:pPr>
     <w:tblPr>
-      <w:tblInd w:w="0" w:type="dxa"/>
       <w:tblBorders>
         <w:top w:val="single" w:sz="4" w:space="0" w:color="auto"/>
         <w:left w:val="single" w:sz="4" w:space="0" w:color="auto"/>
@@ -9670,12 +10103,6 @@
         <w:insideH w:val="single" w:sz="4" w:space="0" w:color="auto"/>
         <w:insideV w:val="single" w:sz="4" w:space="0" w:color="auto"/>
       </w:tblBorders>
-      <w:tblCellMar>
-        <w:top w:w="0" w:type="dxa"/>
-        <w:left w:w="108" w:type="dxa"/>
-        <w:bottom w:w="0" w:type="dxa"/>
-        <w:right w:w="108" w:type="dxa"/>
-      </w:tblCellMar>
     </w:tblPr>
   </w:style>
 </w:styles>
@@ -9971,7 +10398,7 @@
 </file>
 
 <file path=customXml/itemProps1.xml><?xml version="1.0" encoding="utf-8"?>
-<ds:datastoreItem xmlns:ds="http://schemas.openxmlformats.org/officeDocument/2006/customXml" ds:itemID="{948A3846-FD93-416E-BC97-BA172BD2D3DB}">
+<ds:datastoreItem xmlns:ds="http://schemas.openxmlformats.org/officeDocument/2006/customXml" ds:itemID="{E04BB91F-E1B2-4C30-98E4-569D3F208BA2}">
   <ds:schemaRefs>
     <ds:schemaRef ds:uri="http://schemas.openxmlformats.org/officeDocument/2006/bibliography"/>
   </ds:schemaRefs>

</xml_diff>